<commit_message>
Slightly changed the introduction of presentation notes
Changes the intro words to better reflect how we should distribute the presentation.
</commit_message>
<xml_diff>
--- a/Final Project Presentaion Note.docx
+++ b/Final Project Presentaion Note.docx
@@ -1,6 +1,6 @@
 
 <file path=word/document.xml><?xml version="1.0" encoding="utf-8"?>
-<w:document xmlns:wpc="http://schemas.microsoft.com/office/word/2010/wordprocessingCanvas" xmlns:cx="http://schemas.microsoft.com/office/drawing/2014/chartex" xmlns:cx1="http://schemas.microsoft.com/office/drawing/2015/9/8/chartex" xmlns:cx2="http://schemas.microsoft.com/office/drawing/2015/10/21/chartex" xmlns:cx3="http://schemas.microsoft.com/office/drawing/2016/5/9/chartex" xmlns:cx4="http://schemas.microsoft.com/office/drawing/2016/5/10/chartex" xmlns:cx5="http://schemas.microsoft.com/office/drawing/2016/5/11/chartex" xmlns:cx6="http://schemas.microsoft.com/office/drawing/2016/5/12/chartex" xmlns:cx7="http://schemas.microsoft.com/office/drawing/2016/5/13/chartex" xmlns:cx8="http://schemas.microsoft.com/office/drawing/2016/5/14/chartex" xmlns:mc="http://schemas.openxmlformats.org/markup-compatibility/2006" xmlns:aink="http://schemas.microsoft.com/office/drawing/2016/ink" xmlns:am3d="http://schemas.microsoft.com/office/drawing/2017/model3d" xmlns:o="urn:schemas-microsoft-com:office:office" xmlns:r="http://schemas.openxmlformats.org/officeDocument/2006/relationships" xmlns:m="http://schemas.openxmlformats.org/officeDocument/2006/math" xmlns:v="urn:schemas-microsoft-com:vml" xmlns:wp14="http://schemas.microsoft.com/office/word/2010/wordprocessingDrawing" xmlns:wp="http://schemas.openxmlformats.org/drawingml/2006/wordprocessingDrawing" xmlns:w10="urn:schemas-microsoft-com:office:word" xmlns:w="http://schemas.openxmlformats.org/wordprocessingml/2006/main" xmlns:w14="http://schemas.microsoft.com/office/word/2010/wordml" xmlns:w15="http://schemas.microsoft.com/office/word/2012/wordml" xmlns:w16cid="http://schemas.microsoft.com/office/word/2016/wordml/cid" xmlns:w16se="http://schemas.microsoft.com/office/word/2015/wordml/symex" xmlns:wpg="http://schemas.microsoft.com/office/word/2010/wordprocessingGroup" xmlns:wpi="http://schemas.microsoft.com/office/word/2010/wordprocessingInk" xmlns:wne="http://schemas.microsoft.com/office/word/2006/wordml" xmlns:wps="http://schemas.microsoft.com/office/word/2010/wordprocessingShape" mc:Ignorable="w14 w15 w16se w16cid wp14">
+<w:document xmlns:wpc="http://schemas.microsoft.com/office/word/2010/wordprocessingCanvas" xmlns:cx="http://schemas.microsoft.com/office/drawing/2014/chartex" xmlns:cx1="http://schemas.microsoft.com/office/drawing/2015/9/8/chartex" xmlns:cx2="http://schemas.microsoft.com/office/drawing/2015/10/21/chartex" xmlns:cx3="http://schemas.microsoft.com/office/drawing/2016/5/9/chartex" xmlns:cx4="http://schemas.microsoft.com/office/drawing/2016/5/10/chartex" xmlns:cx5="http://schemas.microsoft.com/office/drawing/2016/5/11/chartex" xmlns:cx6="http://schemas.microsoft.com/office/drawing/2016/5/12/chartex" xmlns:cx7="http://schemas.microsoft.com/office/drawing/2016/5/13/chartex" xmlns:cx8="http://schemas.microsoft.com/office/drawing/2016/5/14/chartex" xmlns:mc="http://schemas.openxmlformats.org/markup-compatibility/2006" xmlns:aink="http://schemas.microsoft.com/office/drawing/2016/ink" xmlns:am3d="http://schemas.microsoft.com/office/drawing/2017/model3d" xmlns:o="urn:schemas-microsoft-com:office:office" xmlns:oel="http://schemas.microsoft.com/office/2019/extlst" xmlns:r="http://schemas.openxmlformats.org/officeDocument/2006/relationships" xmlns:m="http://schemas.openxmlformats.org/officeDocument/2006/math" xmlns:v="urn:schemas-microsoft-com:vml" xmlns:wp14="http://schemas.microsoft.com/office/word/2010/wordprocessingDrawing" xmlns:wp="http://schemas.openxmlformats.org/drawingml/2006/wordprocessingDrawing" xmlns:w10="urn:schemas-microsoft-com:office:word" xmlns:w="http://schemas.openxmlformats.org/wordprocessingml/2006/main" xmlns:w14="http://schemas.microsoft.com/office/word/2010/wordml" xmlns:w15="http://schemas.microsoft.com/office/word/2012/wordml" xmlns:w16cex="http://schemas.microsoft.com/office/word/2018/wordml/cex" xmlns:w16cid="http://schemas.microsoft.com/office/word/2016/wordml/cid" xmlns:w16="http://schemas.microsoft.com/office/word/2018/wordml" xmlns:w16du="http://schemas.microsoft.com/office/word/2023/wordml/word16du" xmlns:w16sdtdh="http://schemas.microsoft.com/office/word/2020/wordml/sdtdatahash" xmlns:w16se="http://schemas.microsoft.com/office/word/2015/wordml/symex" xmlns:wpg="http://schemas.microsoft.com/office/word/2010/wordprocessingGroup" xmlns:wpi="http://schemas.microsoft.com/office/word/2010/wordprocessingInk" xmlns:wne="http://schemas.microsoft.com/office/word/2006/wordml" xmlns:wps="http://schemas.microsoft.com/office/word/2010/wordprocessingShape" mc:Ignorable="w14 w15 w16se w16cid w16 w16cex w16sdtdh w16du wp14">
   <w:body>
     <w:p>
       <w:pPr>
@@ -10,15 +10,55 @@
           <w:szCs w:val="24"/>
         </w:rPr>
       </w:pPr>
-      <w:bookmarkStart w:id="0" w:name="_GoBack"/>
-      <w:bookmarkEnd w:id="0"/>
-      <w:r>
-        <w:rPr>
-          <w:rFonts w:ascii="Times New Roman" w:hAnsi="Times New Roman" w:cs="Times New Roman"/>
-          <w:sz w:val="24"/>
-          <w:szCs w:val="24"/>
-        </w:rPr>
-        <w:t>Hi everyone! My name is []. I will be presenting our research titled “Using Machine Learning to Identify Anomalous Activities for Data Leakage Detection”.</w:t>
+      <w:r>
+        <w:rPr>
+          <w:rFonts w:ascii="Times New Roman" w:hAnsi="Times New Roman" w:cs="Times New Roman"/>
+          <w:sz w:val="24"/>
+          <w:szCs w:val="24"/>
+        </w:rPr>
+        <w:t xml:space="preserve">Hi everyone! My name is []. </w:t>
+      </w:r>
+      <w:r>
+        <w:rPr>
+          <w:rFonts w:ascii="Times New Roman" w:hAnsi="Times New Roman" w:cs="Times New Roman"/>
+          <w:sz w:val="24"/>
+          <w:szCs w:val="24"/>
+        </w:rPr>
+        <w:t>And my name is []. We</w:t>
+      </w:r>
+      <w:r>
+        <w:rPr>
+          <w:rFonts w:ascii="Times New Roman" w:hAnsi="Times New Roman" w:cs="Times New Roman"/>
+          <w:sz w:val="24"/>
+          <w:szCs w:val="24"/>
+        </w:rPr>
+        <w:t xml:space="preserve"> will be presenting our research titled “Using Machine Learning to Identify Anomalous Activities for Data Leakage Detection”.</w:t>
+      </w:r>
+    </w:p>
+    <w:p>
+      <w:pPr>
+        <w:rPr>
+          <w:rFonts w:ascii="Times New Roman" w:hAnsi="Times New Roman" w:cs="Times New Roman"/>
+          <w:sz w:val="24"/>
+          <w:szCs w:val="24"/>
+        </w:rPr>
+      </w:pPr>
+    </w:p>
+    <w:p>
+      <w:pPr>
+        <w:rPr>
+          <w:rFonts w:ascii="Times New Roman" w:hAnsi="Times New Roman" w:cs="Times New Roman"/>
+          <w:sz w:val="24"/>
+          <w:szCs w:val="24"/>
+        </w:rPr>
+      </w:pPr>
+      <w:r>
+        <w:rPr>
+          <w:rFonts w:ascii="Times New Roman" w:hAnsi="Times New Roman" w:cs="Times New Roman"/>
+          <w:sz w:val="24"/>
+          <w:szCs w:val="24"/>
+        </w:rPr>
+        <w:t>(alternate presentation of each section between each member)</w:t>
       </w:r>
     </w:p>
     <w:p>
@@ -70,15 +110,7 @@
           <w:sz w:val="24"/>
           <w:szCs w:val="24"/>
         </w:rPr>
-        <w:t>Data leakage is a critical issue in cybersecurity, and it often goes unnoticed until it’s too late. These incidents often result in significant financial and reputational damage to organizations. Machine learning has emerged as a powerful tool for detectin</w:t>
-      </w:r>
-      <w:r>
-        <w:rPr>
-          <w:rFonts w:ascii="Times New Roman" w:hAnsi="Times New Roman" w:cs="Times New Roman"/>
-          <w:sz w:val="24"/>
-          <w:szCs w:val="24"/>
-        </w:rPr>
-        <w:t>g anomalies that could signal data leakage. This study evaluates multiple machine learning approaches to determine the most effective model for detecting these abnormal activities.</w:t>
+        <w:t>Data leakage is a critical issue in cybersecurity, and it often goes unnoticed until it’s too late. These incidents often result in significant financial and reputational damage to organizations. Machine learning has emerged as a powerful tool for detecting anomalies that could signal data leakage. This study evaluates multiple machine learning approaches to determine the most effective model for detecting these abnormal activities.</w:t>
       </w:r>
     </w:p>
     <w:p>
@@ -130,15 +162,7 @@
           <w:sz w:val="24"/>
           <w:szCs w:val="24"/>
         </w:rPr>
-        <w:t>We used a labeled dataset from Kaggle containing various aspect</w:t>
-      </w:r>
-      <w:r>
-        <w:rPr>
-          <w:rFonts w:ascii="Times New Roman" w:hAnsi="Times New Roman" w:cs="Times New Roman"/>
-          <w:sz w:val="24"/>
-          <w:szCs w:val="24"/>
-        </w:rPr>
-        <w:t xml:space="preserve">s of user interactions with the system. The dataset contains almost 50k records and 15 columns. The features </w:t>
+        <w:t xml:space="preserve">We used a labeled dataset from Kaggle containing various aspects of user interactions with the system. The dataset contains almost 50k records and 15 columns. The features </w:t>
       </w:r>
       <w:proofErr w:type="gramStart"/>
       <w:r>
@@ -156,15 +180,7 @@
           <w:sz w:val="24"/>
           <w:szCs w:val="24"/>
         </w:rPr>
-        <w:t xml:space="preserve"> activity information, authentication methods, user actions, and the presence of abnormalities in user behavior. The target variable is bin</w:t>
-      </w:r>
-      <w:r>
-        <w:rPr>
-          <w:rFonts w:ascii="Times New Roman" w:hAnsi="Times New Roman" w:cs="Times New Roman"/>
-          <w:sz w:val="24"/>
-          <w:szCs w:val="24"/>
-        </w:rPr>
-        <w:t>ary, indicating whether an activity is abnormal. 31% of the activities in our dataset were labeled as abnormal.</w:t>
+        <w:t xml:space="preserve"> activity information, authentication methods, user actions, and the presence of abnormalities in user behavior. The target variable is binary, indicating whether an activity is abnormal. 31% of the activities in our dataset were labeled as abnormal.</w:t>
       </w:r>
     </w:p>
     <w:p>
@@ -233,15 +249,7 @@
           <w:sz w:val="24"/>
           <w:szCs w:val="24"/>
         </w:rPr>
-        <w:t>First, data cleaning: we removed missing data, which accounted for 12% of the d</w:t>
-      </w:r>
-      <w:r>
-        <w:rPr>
-          <w:rFonts w:ascii="Times New Roman" w:hAnsi="Times New Roman" w:cs="Times New Roman"/>
-          <w:sz w:val="24"/>
-          <w:szCs w:val="24"/>
-        </w:rPr>
-        <w:t>ataset.</w:t>
+        <w:t>First, data cleaning: we removed missing data, which accounted for 12% of the dataset.</w:t>
       </w:r>
     </w:p>
     <w:p>
@@ -275,15 +283,7 @@
           <w:sz w:val="24"/>
           <w:szCs w:val="24"/>
         </w:rPr>
-        <w:t>Third, feature extraction: we u</w:t>
-      </w:r>
-      <w:r>
-        <w:rPr>
-          <w:rFonts w:ascii="Times New Roman" w:hAnsi="Times New Roman" w:cs="Times New Roman"/>
-          <w:sz w:val="24"/>
-          <w:szCs w:val="24"/>
-        </w:rPr>
-        <w:t>sed principal component analysis to reduce the dataset from 17 columns to 13 key features.</w:t>
+        <w:t>Third, feature extraction: we used principal component analysis to reduce the dataset from 17 columns to 13 key features.</w:t>
       </w:r>
     </w:p>
     <w:p>
@@ -352,15 +352,7 @@
           <w:sz w:val="24"/>
           <w:szCs w:val="24"/>
         </w:rPr>
-        <w:t>We explored various kinds of models. For un</w:t>
-      </w:r>
-      <w:r>
-        <w:rPr>
-          <w:rFonts w:ascii="Times New Roman" w:hAnsi="Times New Roman" w:cs="Times New Roman"/>
-          <w:sz w:val="24"/>
-          <w:szCs w:val="24"/>
-        </w:rPr>
-        <w:t xml:space="preserve">supervised learning, we tried isolation forests. For semi-supervised learning, we used autoencoders. For supervised learning, we trained logistic regression, decision trees, random forests, support vector machines, and </w:t>
+        <w:t xml:space="preserve">We explored various kinds of models. For unsupervised learning, we tried isolation forests. For semi-supervised learning, we used autoencoders. For supervised learning, we trained logistic regression, decision trees, random forests, support vector machines, and </w:t>
       </w:r>
       <w:proofErr w:type="spellStart"/>
       <w:r>
@@ -378,15 +370,7 @@
           <w:sz w:val="24"/>
           <w:szCs w:val="24"/>
         </w:rPr>
-        <w:t xml:space="preserve">. All models were tuned using </w:t>
-      </w:r>
-      <w:r>
-        <w:rPr>
-          <w:rFonts w:ascii="Times New Roman" w:hAnsi="Times New Roman" w:cs="Times New Roman"/>
-          <w:sz w:val="24"/>
-          <w:szCs w:val="24"/>
-        </w:rPr>
-        <w:t>10-fold cross-validation to optimize hyperparameters. The cutoff thresholds for supervised learning models were chosen to balance the precision and recall rate.</w:t>
+        <w:t>. All models were tuned using 10-fold cross-validation to optimize hyperparameters. The cutoff thresholds for supervised learning models were chosen to balance the precision and recall rate.</w:t>
       </w:r>
     </w:p>
     <w:p>
@@ -438,31 +422,7 @@
           <w:sz w:val="24"/>
           <w:szCs w:val="24"/>
         </w:rPr>
-        <w:t>In our evaluation, we measured model performance using metrics including accurac</w:t>
-      </w:r>
-      <w:r>
-        <w:rPr>
-          <w:rFonts w:ascii="Times New Roman" w:hAnsi="Times New Roman" w:cs="Times New Roman"/>
-          <w:sz w:val="24"/>
-          <w:szCs w:val="24"/>
-        </w:rPr>
-        <w:t xml:space="preserve">y, precision, recall, and F1-score. Accuracy measures the overall performance of a model, but it can be misleading, particularly when dealing with imbalanced datasets, where it does not differentiate the cost of misclassifying different classes. Precision </w:t>
-      </w:r>
-      <w:r>
-        <w:rPr>
-          <w:rFonts w:ascii="Times New Roman" w:hAnsi="Times New Roman" w:cs="Times New Roman"/>
-          <w:sz w:val="24"/>
-          <w:szCs w:val="24"/>
-        </w:rPr>
-        <w:t>is to evaluate the quality of the positive prediction of a model. Recall measures how well a model can identify positive instances in a dataset. Since precision and recall often have an inverse relationship, we used F1 score that combines both precision an</w:t>
-      </w:r>
-      <w:r>
-        <w:rPr>
-          <w:rFonts w:ascii="Times New Roman" w:hAnsi="Times New Roman" w:cs="Times New Roman"/>
-          <w:sz w:val="24"/>
-          <w:szCs w:val="24"/>
-        </w:rPr>
-        <w:t>d recall as our final evaluation metric.</w:t>
+        <w:t>In our evaluation, we measured model performance using metrics including accuracy, precision, recall, and F1-score. Accuracy measures the overall performance of a model, but it can be misleading, particularly when dealing with imbalanced datasets, where it does not differentiate the cost of misclassifying different classes. Precision is to evaluate the quality of the positive prediction of a model. Recall measures how well a model can identify positive instances in a dataset. Since precision and recall often have an inverse relationship, we used F1 score that combines both precision and recall as our final evaluation metric.</w:t>
       </w:r>
     </w:p>
     <w:p>
@@ -550,15 +510,7 @@
           <w:sz w:val="24"/>
           <w:szCs w:val="24"/>
         </w:rPr>
-        <w:t xml:space="preserve"> model was determine</w:t>
-      </w:r>
-      <w:r>
-        <w:rPr>
-          <w:rFonts w:ascii="Times New Roman" w:hAnsi="Times New Roman" w:cs="Times New Roman"/>
-          <w:sz w:val="24"/>
-          <w:szCs w:val="24"/>
-        </w:rPr>
-        <w:t>d by the golden cross, the point where precision equals recall, which is 0.5919.</w:t>
+        <w:t xml:space="preserve"> model was determined by the golden cross, the point where precision equals recall, which is 0.5919.</w:t>
       </w:r>
     </w:p>
     <w:p>
@@ -693,7 +645,7 @@
 </file>
 
 <file path=word/styles.xml><?xml version="1.0" encoding="utf-8"?>
-<w:styles xmlns:mc="http://schemas.openxmlformats.org/markup-compatibility/2006" xmlns:r="http://schemas.openxmlformats.org/officeDocument/2006/relationships" xmlns:w="http://schemas.openxmlformats.org/wordprocessingml/2006/main" xmlns:w14="http://schemas.microsoft.com/office/word/2010/wordml" xmlns:w15="http://schemas.microsoft.com/office/word/2012/wordml" xmlns:w16cid="http://schemas.microsoft.com/office/word/2016/wordml/cid" xmlns:w16se="http://schemas.microsoft.com/office/word/2015/wordml/symex" mc:Ignorable="w14 w15 w16se w16cid">
+<w:styles xmlns:mc="http://schemas.openxmlformats.org/markup-compatibility/2006" xmlns:r="http://schemas.openxmlformats.org/officeDocument/2006/relationships" xmlns:w="http://schemas.openxmlformats.org/wordprocessingml/2006/main" xmlns:w14="http://schemas.microsoft.com/office/word/2010/wordml" xmlns:w15="http://schemas.microsoft.com/office/word/2012/wordml" xmlns:w16cex="http://schemas.microsoft.com/office/word/2018/wordml/cex" xmlns:w16cid="http://schemas.microsoft.com/office/word/2016/wordml/cid" xmlns:w16="http://schemas.microsoft.com/office/word/2018/wordml" xmlns:w16du="http://schemas.microsoft.com/office/word/2023/wordml/word16du" xmlns:w16sdtdh="http://schemas.microsoft.com/office/word/2020/wordml/sdtdatahash" xmlns:w16se="http://schemas.microsoft.com/office/word/2015/wordml/symex" mc:Ignorable="w14 w15 w16se w16cid w16 w16cex w16sdtdh w16du">
   <w:docDefaults>
     <w:rPrDefault>
       <w:rPr>
@@ -709,7 +661,7 @@
       </w:pPr>
     </w:pPrDefault>
   </w:docDefaults>
-  <w:latentStyles w:defLockedState="0" w:defUIPriority="99" w:defSemiHidden="0" w:defUnhideWhenUsed="0" w:defQFormat="0" w:count="375">
+  <w:latentStyles w:defLockedState="0" w:defUIPriority="99" w:defSemiHidden="0" w:defUnhideWhenUsed="0" w:defQFormat="0" w:count="376">
     <w:lsdException w:name="Normal" w:uiPriority="0" w:qFormat="1"/>
     <w:lsdException w:name="heading 1" w:uiPriority="9" w:qFormat="1"/>
     <w:lsdException w:name="heading 2" w:semiHidden="1" w:uiPriority="9" w:unhideWhenUsed="1" w:qFormat="1"/>
@@ -1085,6 +1037,7 @@
     <w:lsdException w:name="Smart Hyperlink" w:semiHidden="1" w:unhideWhenUsed="1"/>
     <w:lsdException w:name="Hashtag" w:semiHidden="1" w:unhideWhenUsed="1"/>
     <w:lsdException w:name="Unresolved Mention" w:semiHidden="1" w:unhideWhenUsed="1"/>
+    <w:lsdException w:name="Smart Link" w:semiHidden="1" w:unhideWhenUsed="1"/>
   </w:latentStyles>
   <w:style w:type="paragraph" w:default="1" w:styleId="Normal">
     <w:name w:val="Normal"/>

</xml_diff>